<commit_message>
Finished Laboratory 3 and changed the programming language to Python
</commit_message>
<xml_diff>
--- a/Lab2 Documentation.docx
+++ b/Lab2 Documentation.docx
@@ -52,7 +52,16 @@
           <w:i/>
           <w:iCs/>
         </w:rPr>
-        <w:t>public class SymbolTable</w:t>
+        <w:t>class SymbolTable</w:t>
+      </w:r>
+      <w:r>
+        <w:rPr>
+          <w:b/>
+          <w:bCs/>
+          <w:i/>
+          <w:iCs/>
+        </w:rPr>
+        <w:t>:</w:t>
       </w:r>
     </w:p>
     <w:p>
@@ -60,7 +69,31 @@
         <w:ind w:firstLine="720"/>
       </w:pPr>
       <w:r>
-        <w:t>The SymbolTable class provides a simple interface to manage symbols (identifiers and constants) using a custom hash table implementation. It allows inserting, looking up, checking existence, and removing symbols based on their names. Symbols are stored as key-value pairs, where the key is the symbol name (a String) and the value can be any Object.</w:t>
+        <w:t xml:space="preserve">The SymbolTable class provides a simple interface to manage symbols (identifiers and constants) using a custom hash table implementation. It allows </w:t>
+      </w:r>
+      <w:r>
+        <w:t>adding</w:t>
+      </w:r>
+      <w:r>
+        <w:t xml:space="preserve">, </w:t>
+      </w:r>
+      <w:r>
+        <w:t>removing</w:t>
+      </w:r>
+      <w:r>
+        <w:t xml:space="preserve">, checking existence, and </w:t>
+      </w:r>
+      <w:r>
+        <w:t>finding the position of</w:t>
+      </w:r>
+      <w:r>
+        <w:t xml:space="preserve"> symbols based on their </w:t>
+      </w:r>
+      <w:r>
+        <w:t>keys</w:t>
+      </w:r>
+      <w:r>
+        <w:t xml:space="preserve">. </w:t>
       </w:r>
     </w:p>
     <w:p>
@@ -76,7 +109,7 @@
           <w:b/>
           <w:bCs/>
         </w:rPr>
-        <w:t xml:space="preserve">public void insert(String name, Object value) </w:t>
+        <w:t>def add(self, key):</w:t>
       </w:r>
     </w:p>
     <w:p>
@@ -85,7 +118,9 @@
       </w:pPr>
       <w:r>
         <w:tab/>
-        <w:t>Inserts a symbol into the symbol table with the given name and value</w:t>
+      </w:r>
+      <w:r>
+        <w:t>Adds a key to the SymbolTable</w:t>
       </w:r>
     </w:p>
     <w:p>
@@ -101,13 +136,19 @@
           <w:b/>
           <w:bCs/>
         </w:rPr>
-        <w:t>name</w:t>
-      </w:r>
-      <w:r>
-        <w:t>:</w:t>
-      </w:r>
-      <w:r>
-        <w:t xml:space="preserve"> the name of the symbol (identifier or constant)</w:t>
+        <w:t>key</w:t>
+      </w:r>
+      <w:r>
+        <w:t xml:space="preserve">: </w:t>
+      </w:r>
+      <w:r>
+        <w:t>The</w:t>
+      </w:r>
+      <w:r>
+        <w:t xml:space="preserve"> </w:t>
+      </w:r>
+      <w:r>
+        <w:t>key being inserted</w:t>
       </w:r>
     </w:p>
     <w:p>
@@ -123,13 +164,13 @@
           <w:b/>
           <w:bCs/>
         </w:rPr>
-        <w:t>value</w:t>
-      </w:r>
-      <w:r>
-        <w:t>:</w:t>
-      </w:r>
-      <w:r>
-        <w:t xml:space="preserve"> the value associated with the symbol</w:t>
+        <w:t>return</w:t>
+      </w:r>
+      <w:r>
+        <w:t xml:space="preserve">: </w:t>
+      </w:r>
+      <w:r>
+        <w:t>The position in which the key was inserted</w:t>
       </w:r>
     </w:p>
     <w:p>
@@ -145,7 +186,7 @@
           <w:b/>
           <w:bCs/>
         </w:rPr>
-        <w:t xml:space="preserve">public Object lookup(String name) </w:t>
+        <w:t>def remove(self, key):</w:t>
       </w:r>
     </w:p>
     <w:p>
@@ -154,7 +195,9 @@
       </w:pPr>
       <w:r>
         <w:tab/>
-        <w:t>Looks up and retrieves the value associated with the given symbol name</w:t>
+      </w:r>
+      <w:r>
+        <w:t>Removes a key from the SymbolTable</w:t>
       </w:r>
     </w:p>
     <w:p>
@@ -170,13 +213,13 @@
           <w:b/>
           <w:bCs/>
         </w:rPr>
-        <w:t>name</w:t>
-      </w:r>
-      <w:r>
-        <w:t>:</w:t>
-      </w:r>
-      <w:r>
-        <w:t xml:space="preserve"> the name of the symbol to be looked up</w:t>
+        <w:t>key</w:t>
+      </w:r>
+      <w:r>
+        <w:t xml:space="preserve">: </w:t>
+      </w:r>
+      <w:r>
+        <w:t>The key being removed</w:t>
       </w:r>
     </w:p>
     <w:p>
@@ -192,13 +235,20 @@
           <w:b/>
           <w:bCs/>
         </w:rPr>
-        <w:t>returns</w:t>
+        <w:t>return</w:t>
+      </w:r>
+      <w:r>
+        <w:rPr>
+          <w:b/>
+          <w:bCs/>
+        </w:rPr>
+        <w:t>:</w:t>
       </w:r>
       <w:r>
         <w:t xml:space="preserve"> </w:t>
       </w:r>
       <w:r>
-        <w:t>the value associated with the symbol, or null if not found</w:t>
+        <w:t>None</w:t>
       </w:r>
     </w:p>
     <w:p>
@@ -214,7 +264,7 @@
           <w:b/>
           <w:bCs/>
         </w:rPr>
-        <w:t xml:space="preserve">public boolean contains(String name) </w:t>
+        <w:t>def contains(self, key):</w:t>
       </w:r>
     </w:p>
     <w:p>
@@ -223,7 +273,9 @@
       </w:pPr>
       <w:r>
         <w:tab/>
-        <w:t>Checks if the symbol table contains a symbol with the given name</w:t>
+      </w:r>
+      <w:r>
+        <w:t>Checks for the presence of a key in the SymbolTable</w:t>
       </w:r>
     </w:p>
     <w:p>
@@ -239,10 +291,13 @@
           <w:b/>
           <w:bCs/>
         </w:rPr>
-        <w:t>name</w:t>
-      </w:r>
-      <w:r>
-        <w:t>: the name of the symbol to be checked</w:t>
+        <w:t>key</w:t>
+      </w:r>
+      <w:r>
+        <w:t xml:space="preserve">: </w:t>
+      </w:r>
+      <w:r>
+        <w:t>The key we are searching for</w:t>
       </w:r>
     </w:p>
     <w:p>
@@ -258,10 +313,20 @@
           <w:b/>
           <w:bCs/>
         </w:rPr>
-        <w:t>returns</w:t>
-      </w:r>
-      <w:r>
-        <w:t xml:space="preserve"> true if the symbol is in the table, false otherwise</w:t>
+        <w:t>retur</w:t>
+      </w:r>
+      <w:r>
+        <w:rPr>
+          <w:b/>
+          <w:bCs/>
+        </w:rPr>
+        <w:t>n:</w:t>
+      </w:r>
+      <w:r>
+        <w:t xml:space="preserve"> </w:t>
+      </w:r>
+      <w:r>
+        <w:t>The location of the key, -1 otherwise</w:t>
       </w:r>
     </w:p>
     <w:p>
@@ -277,7 +342,7 @@
           <w:b/>
           <w:bCs/>
         </w:rPr>
-        <w:t>public void remove(String name)</w:t>
+        <w:t>def get_position(self, key):</w:t>
       </w:r>
     </w:p>
     <w:p>
@@ -286,7 +351,9 @@
       </w:pPr>
       <w:r>
         <w:tab/>
-        <w:t>Removes the symbol with the given name from the symbol table</w:t>
+      </w:r>
+      <w:r>
+        <w:t>Searches for the key’s position in the SymbolTable</w:t>
       </w:r>
     </w:p>
     <w:p>
@@ -302,77 +369,16 @@
           <w:b/>
           <w:bCs/>
         </w:rPr>
-        <w:t>name</w:t>
+        <w:t>key</w:t>
       </w:r>
       <w:r>
         <w:t>:</w:t>
       </w:r>
       <w:r>
-        <w:t xml:space="preserve"> the name of the symbol to be removed</w:t>
-      </w:r>
-    </w:p>
-    <w:p>
-      <w:pPr>
-        <w:ind w:firstLine="720"/>
-        <w:rPr>
-          <w:b/>
-          <w:bCs/>
-        </w:rPr>
-      </w:pPr>
-      <w:r>
-        <w:rPr>
-          <w:b/>
-          <w:bCs/>
-        </w:rPr>
-        <w:t>public void display()</w:t>
-      </w:r>
-    </w:p>
-    <w:p>
-      <w:pPr>
-        <w:ind w:firstLine="720"/>
-      </w:pPr>
-      <w:r>
-        <w:tab/>
-        <w:t>Displays the contents of the symbol table. Symbols are displayed as key-value pairs</w:t>
-      </w:r>
-      <w:r>
-        <w:t>.</w:t>
-      </w:r>
-    </w:p>
-    <w:p/>
-    <w:p/>
-    <w:p/>
-    <w:p>
-      <w:pPr>
-        <w:rPr>
-          <w:b/>
-          <w:bCs/>
-        </w:rPr>
-      </w:pPr>
-      <w:r>
-        <w:rPr>
-          <w:b/>
-          <w:bCs/>
-        </w:rPr>
-        <w:lastRenderedPageBreak/>
-        <w:t>public class MyHashTable&lt;K, V&gt;</w:t>
-      </w:r>
-    </w:p>
-    <w:p>
-      <w:pPr>
-        <w:ind w:firstLine="720"/>
-      </w:pPr>
-      <w:r>
-        <w:t xml:space="preserve">Custom </w:t>
-      </w:r>
-      <w:r>
-        <w:t>implementation of a hash table data structure. This hash table allows storing key-value pairs and provides</w:t>
-      </w:r>
-      <w:r>
         <w:t xml:space="preserve"> </w:t>
       </w:r>
       <w:r>
-        <w:t>basic operations like put, get, containsKey, remove, and keySet.</w:t>
+        <w:t>The key whose position we are searching for</w:t>
       </w:r>
     </w:p>
     <w:p>
@@ -388,17 +394,112 @@
           <w:b/>
           <w:bCs/>
         </w:rPr>
-        <w:t>&lt;K&gt;</w:t>
-      </w:r>
-      <w:r>
-        <w:rPr>
-          <w:b/>
-          <w:bCs/>
-        </w:rPr>
-        <w:t>:</w:t>
-      </w:r>
-      <w:r>
-        <w:t xml:space="preserve"> the type of keys stored in the hash table</w:t>
+        <w:t>retur</w:t>
+      </w:r>
+      <w:r>
+        <w:rPr>
+          <w:b/>
+          <w:bCs/>
+        </w:rPr>
+        <w:t>n:</w:t>
+      </w:r>
+      <w:r>
+        <w:t xml:space="preserve"> </w:t>
+      </w:r>
+      <w:r>
+        <w:t>The position of the key</w:t>
+      </w:r>
+    </w:p>
+    <w:p>
+      <w:pPr>
+        <w:ind w:firstLine="720"/>
+        <w:rPr>
+          <w:b/>
+          <w:bCs/>
+        </w:rPr>
+      </w:pPr>
+      <w:r>
+        <w:rPr>
+          <w:b/>
+          <w:bCs/>
+        </w:rPr>
+        <w:t>def __str__(self) -&gt; str:</w:t>
+      </w:r>
+    </w:p>
+    <w:p>
+      <w:pPr>
+        <w:pStyle w:val="ListParagraph"/>
+        <w:numPr>
+          <w:ilvl w:val="0"/>
+          <w:numId w:val="15"/>
+        </w:numPr>
+      </w:pPr>
+      <w:r>
+        <w:rPr>
+          <w:b/>
+          <w:bCs/>
+        </w:rPr>
+        <w:t xml:space="preserve">return: </w:t>
+      </w:r>
+      <w:r>
+        <w:t>The SymbolTable as a string</w:t>
+      </w:r>
+    </w:p>
+    <w:p/>
+    <w:p/>
+    <w:p/>
+    <w:p>
+      <w:pPr>
+        <w:rPr>
+          <w:b/>
+          <w:bCs/>
+        </w:rPr>
+      </w:pPr>
+      <w:r>
+        <w:rPr>
+          <w:b/>
+          <w:bCs/>
+        </w:rPr>
+        <w:lastRenderedPageBreak/>
+        <w:t>class HashTable:</w:t>
+      </w:r>
+    </w:p>
+    <w:p>
+      <w:pPr>
+        <w:ind w:firstLine="720"/>
+      </w:pPr>
+      <w:r>
+        <w:t>Custom implementation of a hash table data structure. This hash table allows storing key</w:t>
+      </w:r>
+      <w:r>
+        <w:t xml:space="preserve">s </w:t>
+      </w:r>
+      <w:r>
+        <w:t xml:space="preserve">and provides basic operations like </w:t>
+      </w:r>
+      <w:r>
+        <w:t>hash, add</w:t>
+      </w:r>
+      <w:r>
+        <w:t xml:space="preserve">, </w:t>
+      </w:r>
+      <w:r>
+        <w:t>remove</w:t>
+      </w:r>
+      <w:r>
+        <w:t xml:space="preserve">, </w:t>
+      </w:r>
+      <w:r>
+        <w:t>contains and</w:t>
+      </w:r>
+      <w:r>
+        <w:t xml:space="preserve"> </w:t>
+      </w:r>
+      <w:r>
+        <w:t>get_position</w:t>
+      </w:r>
+      <w:r>
+        <w:t>.</w:t>
       </w:r>
     </w:p>
     <w:p>
@@ -414,14 +515,7 @@
           <w:b/>
           <w:bCs/>
         </w:rPr>
-        <w:t>&lt;</w:t>
-      </w:r>
-      <w:r>
-        <w:rPr>
-          <w:b/>
-          <w:bCs/>
-        </w:rPr>
-        <w:t>V&gt;</w:t>
+        <w:t>size</w:t>
       </w:r>
       <w:r>
         <w:rPr>
@@ -431,7 +525,10 @@
         <w:t>:</w:t>
       </w:r>
       <w:r>
-        <w:t xml:space="preserve"> the type of values associated with the keys</w:t>
+        <w:t xml:space="preserve"> </w:t>
+      </w:r>
+      <w:r>
+        <w:t>The size of the HashTable</w:t>
       </w:r>
     </w:p>
     <w:p>
@@ -447,7 +544,7 @@
           <w:b/>
           <w:bCs/>
         </w:rPr>
-        <w:t>private static class Entry&lt;K, V&gt;</w:t>
+        <w:t>def hash(self, key):</w:t>
       </w:r>
     </w:p>
     <w:p>
@@ -458,7 +555,7 @@
         <w:tab/>
       </w:r>
       <w:r>
-        <w:t>Inner class representing key-value pairs stored in the hash table.</w:t>
+        <w:t>Returns the hash of a given key</w:t>
       </w:r>
     </w:p>
     <w:p>
@@ -474,7 +571,7 @@
           <w:b/>
           <w:bCs/>
         </w:rPr>
-        <w:t>&lt;K&gt;</w:t>
+        <w:t>key</w:t>
       </w:r>
       <w:r>
         <w:rPr>
@@ -484,7 +581,10 @@
         <w:t>:</w:t>
       </w:r>
       <w:r>
-        <w:t xml:space="preserve"> the type of keys</w:t>
+        <w:t xml:space="preserve"> </w:t>
+      </w:r>
+      <w:r>
+        <w:t>The key whose hash we are looking for</w:t>
       </w:r>
     </w:p>
     <w:p>
@@ -500,7 +600,7 @@
           <w:b/>
           <w:bCs/>
         </w:rPr>
-        <w:t>&lt;V&gt;</w:t>
+        <w:t>return</w:t>
       </w:r>
       <w:r>
         <w:rPr>
@@ -510,7 +610,10 @@
         <w:t>:</w:t>
       </w:r>
       <w:r>
-        <w:t xml:space="preserve"> the type of values</w:t>
+        <w:t xml:space="preserve"> </w:t>
+      </w:r>
+      <w:r>
+        <w:t>The hash of a key</w:t>
       </w:r>
     </w:p>
     <w:p>
@@ -526,7 +629,7 @@
           <w:b/>
           <w:bCs/>
         </w:rPr>
-        <w:t>private int getHash(K key)</w:t>
+        <w:t>def add(self, key):</w:t>
       </w:r>
     </w:p>
     <w:p>
@@ -534,7 +637,7 @@
         <w:ind w:left="720" w:firstLine="720"/>
       </w:pPr>
       <w:r>
-        <w:t>Private helper method to calculate the hash value for a given key.</w:t>
+        <w:t>Adds a key to the HashTable</w:t>
       </w:r>
     </w:p>
     <w:p>
@@ -560,7 +663,10 @@
         <w:t>:</w:t>
       </w:r>
       <w:r>
-        <w:t xml:space="preserve"> the key for which the hash value is calculated</w:t>
+        <w:t xml:space="preserve"> </w:t>
+      </w:r>
+      <w:r>
+        <w:t>The key being added to the HashTable</w:t>
       </w:r>
     </w:p>
     <w:p>
@@ -576,10 +682,20 @@
           <w:b/>
           <w:bCs/>
         </w:rPr>
-        <w:t>returns</w:t>
-      </w:r>
-      <w:r>
-        <w:t xml:space="preserve"> the hash value</w:t>
+        <w:t>return</w:t>
+      </w:r>
+      <w:r>
+        <w:rPr>
+          <w:b/>
+          <w:bCs/>
+        </w:rPr>
+        <w:t>:</w:t>
+      </w:r>
+      <w:r>
+        <w:t xml:space="preserve"> </w:t>
+      </w:r>
+      <w:r>
+        <w:t>The position in which the key was inserted</w:t>
       </w:r>
     </w:p>
     <w:p>
@@ -595,7 +711,7 @@
           <w:b/>
           <w:bCs/>
         </w:rPr>
-        <w:t>public void put(K key, V value)</w:t>
+        <w:t>def remove(self, key):</w:t>
       </w:r>
     </w:p>
     <w:p>
@@ -603,7 +719,7 @@
         <w:ind w:left="720" w:firstLine="720"/>
       </w:pPr>
       <w:r>
-        <w:t>Inserts a key-value pair into the hash table. If the key already exists, the associated value is updated.</w:t>
+        <w:t>Removes a key from the HashTable</w:t>
       </w:r>
     </w:p>
     <w:p>
@@ -629,7 +745,10 @@
         <w:t>:</w:t>
       </w:r>
       <w:r>
-        <w:t xml:space="preserve">   the key to be inserted or updated</w:t>
+        <w:t xml:space="preserve"> The key b</w:t>
+      </w:r>
+      <w:r>
+        <w:t>eing removed from the HashTable</w:t>
       </w:r>
     </w:p>
     <w:p>
@@ -645,7 +764,7 @@
           <w:b/>
           <w:bCs/>
         </w:rPr>
-        <w:t>value</w:t>
+        <w:t>return</w:t>
       </w:r>
       <w:r>
         <w:rPr>
@@ -655,7 +774,10 @@
         <w:t>:</w:t>
       </w:r>
       <w:r>
-        <w:t xml:space="preserve"> the value associated with the key</w:t>
+        <w:t xml:space="preserve"> </w:t>
+      </w:r>
+      <w:r>
+        <w:t>None</w:t>
       </w:r>
     </w:p>
     <w:p>
@@ -671,7 +793,7 @@
           <w:b/>
           <w:bCs/>
         </w:rPr>
-        <w:t>public V get(K key)</w:t>
+        <w:t>def contains(self, key):</w:t>
       </w:r>
     </w:p>
     <w:p>
@@ -679,7 +801,7 @@
         <w:ind w:left="720" w:firstLine="720"/>
       </w:pPr>
       <w:r>
-        <w:t>Retrieves the value associated with the given key.</w:t>
+        <w:t>Searches for the key in the HashTable</w:t>
       </w:r>
     </w:p>
     <w:p>
@@ -705,7 +827,10 @@
         <w:t>:</w:t>
       </w:r>
       <w:r>
-        <w:t xml:space="preserve"> the key for which the value is retrieved</w:t>
+        <w:t xml:space="preserve"> </w:t>
+      </w:r>
+      <w:r>
+        <w:t>The key we are searching for</w:t>
       </w:r>
     </w:p>
     <w:p>
@@ -721,13 +846,14 @@
           <w:b/>
           <w:bCs/>
         </w:rPr>
-        <w:t>returns</w:t>
-      </w:r>
-      <w:r>
-        <w:t xml:space="preserve"> </w:t>
-      </w:r>
-      <w:r>
-        <w:t>the value associated with the key, or null if key not found</w:t>
+        <w:t>return</w:t>
+      </w:r>
+      <w:r>
+        <w:rPr>
+          <w:b/>
+          <w:bCs/>
+        </w:rPr>
+        <w:t>: True if the key is part of the HashTable, False otherwise</w:t>
       </w:r>
     </w:p>
     <w:p>
@@ -743,7 +869,7 @@
           <w:b/>
           <w:bCs/>
         </w:rPr>
-        <w:t>public boolean containsKey(K key)</w:t>
+        <w:t>def get_position(self, key):</w:t>
       </w:r>
     </w:p>
     <w:p>
@@ -751,7 +877,7 @@
         <w:ind w:left="720" w:firstLine="720"/>
       </w:pPr>
       <w:r>
-        <w:t>Checks if the hash table contains the given key.</w:t>
+        <w:t>Finds the position of a key in the HashTable</w:t>
       </w:r>
     </w:p>
     <w:p>
@@ -784,7 +910,7 @@
         <w:t xml:space="preserve"> </w:t>
       </w:r>
       <w:r>
-        <w:t>the key to be checked for existence</w:t>
+        <w:t>The key we are searching for</w:t>
       </w:r>
     </w:p>
     <w:p>
@@ -804,17 +930,17 @@
           <w:b/>
           <w:bCs/>
         </w:rPr>
-        <w:t>returns</w:t>
-      </w:r>
-      <w:r>
-        <w:rPr>
-          <w:b/>
-          <w:bCs/>
-        </w:rPr>
-        <w:t xml:space="preserve"> </w:t>
-      </w:r>
-      <w:r>
-        <w:t>true if the key is found, false otherwise</w:t>
+        <w:t>return</w:t>
+      </w:r>
+      <w:r>
+        <w:rPr>
+          <w:b/>
+          <w:bCs/>
+        </w:rPr>
+        <w:t xml:space="preserve">n: </w:t>
+      </w:r>
+      <w:r>
+        <w:t>The position and the index of the deque where the key is located</w:t>
       </w:r>
     </w:p>
     <w:p>
@@ -830,15 +956,7 @@
           <w:b/>
           <w:bCs/>
         </w:rPr>
-        <w:t>public void remove(K key)</w:t>
-      </w:r>
-    </w:p>
-    <w:p>
-      <w:pPr>
-        <w:ind w:left="720" w:firstLine="720"/>
-      </w:pPr>
-      <w:r>
-        <w:t>Removes the key-value pair with the given key from the hash table.</w:t>
+        <w:t>def __str__(self):</w:t>
       </w:r>
     </w:p>
     <w:p>
@@ -858,7 +976,7 @@
           <w:b/>
           <w:bCs/>
         </w:rPr>
-        <w:t>key</w:t>
+        <w:t>return</w:t>
       </w:r>
       <w:r>
         <w:rPr>
@@ -875,119 +993,10 @@
         <w:t xml:space="preserve"> </w:t>
       </w:r>
       <w:r>
-        <w:t>the key of the pair to be removed</w:t>
-      </w:r>
-    </w:p>
-    <w:p>
-      <w:pPr>
-        <w:rPr>
-          <w:b/>
-          <w:bCs/>
-        </w:rPr>
-      </w:pPr>
-    </w:p>
-    <w:p>
-      <w:pPr>
-        <w:rPr>
-          <w:b/>
-          <w:bCs/>
-        </w:rPr>
-      </w:pPr>
-    </w:p>
-    <w:p>
-      <w:pPr>
-        <w:ind w:firstLine="720"/>
-        <w:rPr>
-          <w:b/>
-          <w:bCs/>
-        </w:rPr>
-      </w:pPr>
-      <w:r>
-        <w:rPr>
-          <w:b/>
-          <w:bCs/>
-        </w:rPr>
-        <w:lastRenderedPageBreak/>
-        <w:t>public Set&lt;K&gt; keySet()</w:t>
-      </w:r>
-    </w:p>
-    <w:p>
-      <w:pPr>
-        <w:ind w:left="720" w:firstLine="720"/>
-      </w:pPr>
-      <w:r>
-        <w:t>Returns a set of all keys stored in the hash table.</w:t>
-      </w:r>
-    </w:p>
-    <w:p>
-      <w:pPr>
-        <w:pStyle w:val="ListParagraph"/>
-        <w:numPr>
-          <w:ilvl w:val="0"/>
-          <w:numId w:val="1"/>
-        </w:numPr>
-      </w:pPr>
-      <w:r>
-        <w:rPr>
-          <w:b/>
-          <w:bCs/>
-        </w:rPr>
-        <w:t>returns</w:t>
-      </w:r>
-      <w:r>
-        <w:rPr>
-          <w:b/>
-          <w:bCs/>
-        </w:rPr>
-        <w:t xml:space="preserve"> </w:t>
-      </w:r>
-      <w:r>
-        <w:t>a set containing all keys in the hash table</w:t>
-      </w:r>
-    </w:p>
-    <w:p>
-      <w:pPr>
-        <w:ind w:firstLine="720"/>
-        <w:rPr>
-          <w:b/>
-          <w:bCs/>
-        </w:rPr>
-      </w:pPr>
-      <w:r>
-        <w:rPr>
-          <w:b/>
-          <w:bCs/>
-        </w:rPr>
-        <w:t>public int size()</w:t>
-      </w:r>
-    </w:p>
-    <w:p>
-      <w:pPr>
-        <w:ind w:left="720" w:firstLine="720"/>
-      </w:pPr>
-      <w:r>
-        <w:t>Returns the number of key-value pairs in the hash table.</w:t>
-      </w:r>
-    </w:p>
-    <w:p>
-      <w:pPr>
-        <w:pStyle w:val="ListParagraph"/>
-        <w:numPr>
-          <w:ilvl w:val="0"/>
-          <w:numId w:val="1"/>
-        </w:numPr>
-      </w:pPr>
-      <w:r>
-        <w:rPr>
-          <w:b/>
-          <w:bCs/>
-        </w:rPr>
-        <w:t>returns</w:t>
-      </w:r>
-      <w:r>
-        <w:t xml:space="preserve"> the number of key-value pairs in the hash table</w:t>
-      </w:r>
-    </w:p>
+        <w:t>Returns the HashTable as a string</w:t>
+      </w:r>
+    </w:p>
+    <w:p/>
     <w:sectPr>
       <w:pgSz w:w="12240" w:h="15840"/>
       <w:pgMar w:top="1440" w:right="1440" w:bottom="1440" w:left="1440" w:header="720" w:footer="720" w:gutter="0"/>
@@ -1675,6 +1684,119 @@
     </w:lvl>
   </w:abstractNum>
   <w:abstractNum w:abstractNumId="6" w15:restartNumberingAfterBreak="0">
+    <w:nsid w:val="2DEA24A5"/>
+    <w:multiLevelType w:val="hybridMultilevel"/>
+    <w:tmpl w:val="ECA89B00"/>
+    <w:lvl w:ilvl="0" w:tplc="04090001">
+      <w:start w:val="1"/>
+      <w:numFmt w:val="bullet"/>
+      <w:lvlText w:val=""/>
+      <w:lvlJc w:val="left"/>
+      <w:pPr>
+        <w:ind w:left="1800" w:hanging="360"/>
+      </w:pPr>
+      <w:rPr>
+        <w:rFonts w:ascii="Symbol" w:hAnsi="Symbol" w:hint="default"/>
+      </w:rPr>
+    </w:lvl>
+    <w:lvl w:ilvl="1" w:tplc="04090003" w:tentative="1">
+      <w:start w:val="1"/>
+      <w:numFmt w:val="bullet"/>
+      <w:lvlText w:val="o"/>
+      <w:lvlJc w:val="left"/>
+      <w:pPr>
+        <w:ind w:left="2520" w:hanging="360"/>
+      </w:pPr>
+      <w:rPr>
+        <w:rFonts w:ascii="Courier New" w:hAnsi="Courier New" w:cs="Courier New" w:hint="default"/>
+      </w:rPr>
+    </w:lvl>
+    <w:lvl w:ilvl="2" w:tplc="04090005" w:tentative="1">
+      <w:start w:val="1"/>
+      <w:numFmt w:val="bullet"/>
+      <w:lvlText w:val=""/>
+      <w:lvlJc w:val="left"/>
+      <w:pPr>
+        <w:ind w:left="3240" w:hanging="360"/>
+      </w:pPr>
+      <w:rPr>
+        <w:rFonts w:ascii="Wingdings" w:hAnsi="Wingdings" w:hint="default"/>
+      </w:rPr>
+    </w:lvl>
+    <w:lvl w:ilvl="3" w:tplc="04090001" w:tentative="1">
+      <w:start w:val="1"/>
+      <w:numFmt w:val="bullet"/>
+      <w:lvlText w:val=""/>
+      <w:lvlJc w:val="left"/>
+      <w:pPr>
+        <w:ind w:left="3960" w:hanging="360"/>
+      </w:pPr>
+      <w:rPr>
+        <w:rFonts w:ascii="Symbol" w:hAnsi="Symbol" w:hint="default"/>
+      </w:rPr>
+    </w:lvl>
+    <w:lvl w:ilvl="4" w:tplc="04090003" w:tentative="1">
+      <w:start w:val="1"/>
+      <w:numFmt w:val="bullet"/>
+      <w:lvlText w:val="o"/>
+      <w:lvlJc w:val="left"/>
+      <w:pPr>
+        <w:ind w:left="4680" w:hanging="360"/>
+      </w:pPr>
+      <w:rPr>
+        <w:rFonts w:ascii="Courier New" w:hAnsi="Courier New" w:cs="Courier New" w:hint="default"/>
+      </w:rPr>
+    </w:lvl>
+    <w:lvl w:ilvl="5" w:tplc="04090005" w:tentative="1">
+      <w:start w:val="1"/>
+      <w:numFmt w:val="bullet"/>
+      <w:lvlText w:val=""/>
+      <w:lvlJc w:val="left"/>
+      <w:pPr>
+        <w:ind w:left="5400" w:hanging="360"/>
+      </w:pPr>
+      <w:rPr>
+        <w:rFonts w:ascii="Wingdings" w:hAnsi="Wingdings" w:hint="default"/>
+      </w:rPr>
+    </w:lvl>
+    <w:lvl w:ilvl="6" w:tplc="04090001" w:tentative="1">
+      <w:start w:val="1"/>
+      <w:numFmt w:val="bullet"/>
+      <w:lvlText w:val=""/>
+      <w:lvlJc w:val="left"/>
+      <w:pPr>
+        <w:ind w:left="6120" w:hanging="360"/>
+      </w:pPr>
+      <w:rPr>
+        <w:rFonts w:ascii="Symbol" w:hAnsi="Symbol" w:hint="default"/>
+      </w:rPr>
+    </w:lvl>
+    <w:lvl w:ilvl="7" w:tplc="04090003" w:tentative="1">
+      <w:start w:val="1"/>
+      <w:numFmt w:val="bullet"/>
+      <w:lvlText w:val="o"/>
+      <w:lvlJc w:val="left"/>
+      <w:pPr>
+        <w:ind w:left="6840" w:hanging="360"/>
+      </w:pPr>
+      <w:rPr>
+        <w:rFonts w:ascii="Courier New" w:hAnsi="Courier New" w:cs="Courier New" w:hint="default"/>
+      </w:rPr>
+    </w:lvl>
+    <w:lvl w:ilvl="8" w:tplc="04090005" w:tentative="1">
+      <w:start w:val="1"/>
+      <w:numFmt w:val="bullet"/>
+      <w:lvlText w:val=""/>
+      <w:lvlJc w:val="left"/>
+      <w:pPr>
+        <w:ind w:left="7560" w:hanging="360"/>
+      </w:pPr>
+      <w:rPr>
+        <w:rFonts w:ascii="Wingdings" w:hAnsi="Wingdings" w:hint="default"/>
+      </w:rPr>
+    </w:lvl>
+  </w:abstractNum>
+  <w:abstractNum w:abstractNumId="7" w15:restartNumberingAfterBreak="0">
     <w:nsid w:val="3AE101E6"/>
     <w:multiLevelType w:val="hybridMultilevel"/>
     <w:tmpl w:val="E828F31C"/>
@@ -1787,7 +1909,7 @@
       </w:rPr>
     </w:lvl>
   </w:abstractNum>
-  <w:abstractNum w:abstractNumId="7" w15:restartNumberingAfterBreak="0">
+  <w:abstractNum w:abstractNumId="8" w15:restartNumberingAfterBreak="0">
     <w:nsid w:val="457A1B76"/>
     <w:multiLevelType w:val="hybridMultilevel"/>
     <w:tmpl w:val="82440BB2"/>
@@ -1899,7 +2021,7 @@
       </w:rPr>
     </w:lvl>
   </w:abstractNum>
-  <w:abstractNum w:abstractNumId="8" w15:restartNumberingAfterBreak="0">
+  <w:abstractNum w:abstractNumId="9" w15:restartNumberingAfterBreak="0">
     <w:nsid w:val="49B902A6"/>
     <w:multiLevelType w:val="hybridMultilevel"/>
     <w:tmpl w:val="99EA3E46"/>
@@ -2011,7 +2133,7 @@
       </w:rPr>
     </w:lvl>
   </w:abstractNum>
-  <w:abstractNum w:abstractNumId="9" w15:restartNumberingAfterBreak="0">
+  <w:abstractNum w:abstractNumId="10" w15:restartNumberingAfterBreak="0">
     <w:nsid w:val="4D630A82"/>
     <w:multiLevelType w:val="hybridMultilevel"/>
     <w:tmpl w:val="A33C9C46"/>
@@ -2123,7 +2245,7 @@
       </w:rPr>
     </w:lvl>
   </w:abstractNum>
-  <w:abstractNum w:abstractNumId="10" w15:restartNumberingAfterBreak="0">
+  <w:abstractNum w:abstractNumId="11" w15:restartNumberingAfterBreak="0">
     <w:nsid w:val="51F329B4"/>
     <w:multiLevelType w:val="hybridMultilevel"/>
     <w:tmpl w:val="EA5432DC"/>
@@ -2235,7 +2357,7 @@
       </w:rPr>
     </w:lvl>
   </w:abstractNum>
-  <w:abstractNum w:abstractNumId="11" w15:restartNumberingAfterBreak="0">
+  <w:abstractNum w:abstractNumId="12" w15:restartNumberingAfterBreak="0">
     <w:nsid w:val="73484FC3"/>
     <w:multiLevelType w:val="hybridMultilevel"/>
     <w:tmpl w:val="7812C0EC"/>
@@ -2347,7 +2469,7 @@
       </w:rPr>
     </w:lvl>
   </w:abstractNum>
-  <w:abstractNum w:abstractNumId="12" w15:restartNumberingAfterBreak="0">
+  <w:abstractNum w:abstractNumId="13" w15:restartNumberingAfterBreak="0">
     <w:nsid w:val="776234CE"/>
     <w:multiLevelType w:val="hybridMultilevel"/>
     <w:tmpl w:val="1D1E68E4"/>
@@ -2459,8 +2581,121 @@
       </w:rPr>
     </w:lvl>
   </w:abstractNum>
+  <w:abstractNum w:abstractNumId="14" w15:restartNumberingAfterBreak="0">
+    <w:nsid w:val="77E96B63"/>
+    <w:multiLevelType w:val="hybridMultilevel"/>
+    <w:tmpl w:val="F17CAEAE"/>
+    <w:lvl w:ilvl="0" w:tplc="04090001">
+      <w:start w:val="1"/>
+      <w:numFmt w:val="bullet"/>
+      <w:lvlText w:val=""/>
+      <w:lvlJc w:val="left"/>
+      <w:pPr>
+        <w:ind w:left="2160" w:hanging="360"/>
+      </w:pPr>
+      <w:rPr>
+        <w:rFonts w:ascii="Symbol" w:hAnsi="Symbol" w:hint="default"/>
+      </w:rPr>
+    </w:lvl>
+    <w:lvl w:ilvl="1" w:tplc="04090003" w:tentative="1">
+      <w:start w:val="1"/>
+      <w:numFmt w:val="bullet"/>
+      <w:lvlText w:val="o"/>
+      <w:lvlJc w:val="left"/>
+      <w:pPr>
+        <w:ind w:left="2880" w:hanging="360"/>
+      </w:pPr>
+      <w:rPr>
+        <w:rFonts w:ascii="Courier New" w:hAnsi="Courier New" w:cs="Courier New" w:hint="default"/>
+      </w:rPr>
+    </w:lvl>
+    <w:lvl w:ilvl="2" w:tplc="04090005" w:tentative="1">
+      <w:start w:val="1"/>
+      <w:numFmt w:val="bullet"/>
+      <w:lvlText w:val=""/>
+      <w:lvlJc w:val="left"/>
+      <w:pPr>
+        <w:ind w:left="3600" w:hanging="360"/>
+      </w:pPr>
+      <w:rPr>
+        <w:rFonts w:ascii="Wingdings" w:hAnsi="Wingdings" w:hint="default"/>
+      </w:rPr>
+    </w:lvl>
+    <w:lvl w:ilvl="3" w:tplc="04090001" w:tentative="1">
+      <w:start w:val="1"/>
+      <w:numFmt w:val="bullet"/>
+      <w:lvlText w:val=""/>
+      <w:lvlJc w:val="left"/>
+      <w:pPr>
+        <w:ind w:left="4320" w:hanging="360"/>
+      </w:pPr>
+      <w:rPr>
+        <w:rFonts w:ascii="Symbol" w:hAnsi="Symbol" w:hint="default"/>
+      </w:rPr>
+    </w:lvl>
+    <w:lvl w:ilvl="4" w:tplc="04090003" w:tentative="1">
+      <w:start w:val="1"/>
+      <w:numFmt w:val="bullet"/>
+      <w:lvlText w:val="o"/>
+      <w:lvlJc w:val="left"/>
+      <w:pPr>
+        <w:ind w:left="5040" w:hanging="360"/>
+      </w:pPr>
+      <w:rPr>
+        <w:rFonts w:ascii="Courier New" w:hAnsi="Courier New" w:cs="Courier New" w:hint="default"/>
+      </w:rPr>
+    </w:lvl>
+    <w:lvl w:ilvl="5" w:tplc="04090005" w:tentative="1">
+      <w:start w:val="1"/>
+      <w:numFmt w:val="bullet"/>
+      <w:lvlText w:val=""/>
+      <w:lvlJc w:val="left"/>
+      <w:pPr>
+        <w:ind w:left="5760" w:hanging="360"/>
+      </w:pPr>
+      <w:rPr>
+        <w:rFonts w:ascii="Wingdings" w:hAnsi="Wingdings" w:hint="default"/>
+      </w:rPr>
+    </w:lvl>
+    <w:lvl w:ilvl="6" w:tplc="04090001" w:tentative="1">
+      <w:start w:val="1"/>
+      <w:numFmt w:val="bullet"/>
+      <w:lvlText w:val=""/>
+      <w:lvlJc w:val="left"/>
+      <w:pPr>
+        <w:ind w:left="6480" w:hanging="360"/>
+      </w:pPr>
+      <w:rPr>
+        <w:rFonts w:ascii="Symbol" w:hAnsi="Symbol" w:hint="default"/>
+      </w:rPr>
+    </w:lvl>
+    <w:lvl w:ilvl="7" w:tplc="04090003" w:tentative="1">
+      <w:start w:val="1"/>
+      <w:numFmt w:val="bullet"/>
+      <w:lvlText w:val="o"/>
+      <w:lvlJc w:val="left"/>
+      <w:pPr>
+        <w:ind w:left="7200" w:hanging="360"/>
+      </w:pPr>
+      <w:rPr>
+        <w:rFonts w:ascii="Courier New" w:hAnsi="Courier New" w:cs="Courier New" w:hint="default"/>
+      </w:rPr>
+    </w:lvl>
+    <w:lvl w:ilvl="8" w:tplc="04090005" w:tentative="1">
+      <w:start w:val="1"/>
+      <w:numFmt w:val="bullet"/>
+      <w:lvlText w:val=""/>
+      <w:lvlJc w:val="left"/>
+      <w:pPr>
+        <w:ind w:left="7920" w:hanging="360"/>
+      </w:pPr>
+      <w:rPr>
+        <w:rFonts w:ascii="Wingdings" w:hAnsi="Wingdings" w:hint="default"/>
+      </w:rPr>
+    </w:lvl>
+  </w:abstractNum>
   <w:num w:numId="1" w16cid:durableId="808130170">
-    <w:abstractNumId w:val="10"/>
+    <w:abstractNumId w:val="11"/>
   </w:num>
   <w:num w:numId="2" w16cid:durableId="1364866372">
     <w:abstractNumId w:val="3"/>
@@ -2475,28 +2710,34 @@
     <w:abstractNumId w:val="5"/>
   </w:num>
   <w:num w:numId="6" w16cid:durableId="1478569117">
-    <w:abstractNumId w:val="6"/>
+    <w:abstractNumId w:val="7"/>
   </w:num>
   <w:num w:numId="7" w16cid:durableId="675420614">
     <w:abstractNumId w:val="0"/>
   </w:num>
   <w:num w:numId="8" w16cid:durableId="988021608">
+    <w:abstractNumId w:val="10"/>
+  </w:num>
+  <w:num w:numId="9" w16cid:durableId="1849562391">
     <w:abstractNumId w:val="9"/>
   </w:num>
-  <w:num w:numId="9" w16cid:durableId="1849562391">
+  <w:num w:numId="10" w16cid:durableId="588464420">
     <w:abstractNumId w:val="8"/>
-  </w:num>
-  <w:num w:numId="10" w16cid:durableId="588464420">
-    <w:abstractNumId w:val="7"/>
   </w:num>
   <w:num w:numId="11" w16cid:durableId="640353506">
     <w:abstractNumId w:val="2"/>
   </w:num>
   <w:num w:numId="12" w16cid:durableId="602348701">
+    <w:abstractNumId w:val="13"/>
+  </w:num>
+  <w:num w:numId="13" w16cid:durableId="1065759663">
     <w:abstractNumId w:val="12"/>
   </w:num>
-  <w:num w:numId="13" w16cid:durableId="1065759663">
-    <w:abstractNumId w:val="11"/>
+  <w:num w:numId="14" w16cid:durableId="458451877">
+    <w:abstractNumId w:val="14"/>
+  </w:num>
+  <w:num w:numId="15" w16cid:durableId="2085449529">
+    <w:abstractNumId w:val="6"/>
   </w:num>
 </w:numbering>
 </file>

</xml_diff>